<commit_message>
add note about missing impl
</commit_message>
<xml_diff>
--- a/docs/homework/HW12.docx
+++ b/docs/homework/HW12.docx
@@ -25,7 +25,7 @@
         <w:pStyle w:val="Heading1"/>
         <w:numPr>
           <w:ilvl w:val="0"/>
-          <w:numId w:val="4"/>
+          <w:numId w:val="5"/>
         </w:numPr>
         <w:rPr/>
       </w:pPr>
@@ -287,7 +287,7 @@
         <w:pStyle w:val="Heading1"/>
         <w:numPr>
           <w:ilvl w:val="0"/>
-          <w:numId w:val="4"/>
+          <w:numId w:val="5"/>
         </w:numPr>
         <w:rPr/>
       </w:pPr>
@@ -296,6 +296,161 @@
           <w:lang w:val="de"/>
         </w:rPr>
         <w:t>Hausaufgaben</w:t>
+      </w:r>
+    </w:p>
+    <w:p>
+      <w:pPr>
+        <w:pStyle w:val="Heading2"/>
+        <w:numPr>
+          <w:ilvl w:val="1"/>
+          <w:numId w:val="5"/>
+        </w:numPr>
+        <w:ind w:left="0" w:hanging="0"/>
+        <w:rPr/>
+      </w:pPr>
+      <w:r>
+        <w:rPr>
+          <w:lang w:val="de"/>
+        </w:rPr>
+        <w:t>Implementation</w:t>
+      </w:r>
+    </w:p>
+    <w:p>
+      <w:pPr>
+        <w:pStyle w:val="Heading3"/>
+        <w:numPr>
+          <w:ilvl w:val="2"/>
+          <w:numId w:val="5"/>
+        </w:numPr>
+        <w:ind w:left="0" w:hanging="0"/>
+        <w:rPr>
+          <w:lang w:val="de"/>
+        </w:rPr>
+      </w:pPr>
+      <w:r>
+        <w:rPr>
+          <w:lang w:val="de"/>
+        </w:rPr>
+        <w:t>Neue Klassen (falls vorhanden)</w:t>
+      </w:r>
+    </w:p>
+    <w:p>
+      <w:pPr>
+        <w:pStyle w:val="TextBody"/>
+        <w:rPr>
+          <w:lang w:val="en-DE"/>
+        </w:rPr>
+      </w:pPr>
+      <w:r>
+        <w:rPr>
+          <w:lang w:val="en-DE"/>
+        </w:rPr>
+      </w:r>
+    </w:p>
+    <w:p>
+      <w:pPr>
+        <w:pStyle w:val="Heading3"/>
+        <w:numPr>
+          <w:ilvl w:val="2"/>
+          <w:numId w:val="5"/>
+        </w:numPr>
+        <w:ind w:left="0" w:hanging="0"/>
+        <w:rPr>
+          <w:lang w:val="de"/>
+        </w:rPr>
+      </w:pPr>
+      <w:r>
+        <w:rPr>
+          <w:lang w:val="de"/>
+        </w:rPr>
+        <w:t>Veränderte Klassen (falls vorhanden)</w:t>
+      </w:r>
+    </w:p>
+    <w:p>
+      <w:pPr>
+        <w:pStyle w:val="TextBody"/>
+        <w:rPr>
+          <w:lang w:val="en-DE"/>
+        </w:rPr>
+      </w:pPr>
+      <w:r>
+        <w:rPr>
+          <w:lang w:val="en-DE"/>
+        </w:rPr>
+      </w:r>
+    </w:p>
+    <w:p>
+      <w:pPr>
+        <w:pStyle w:val="TextBody"/>
+        <w:rPr>
+          <w:lang w:val="en-DE"/>
+        </w:rPr>
+      </w:pPr>
+      <w:r>
+        <w:rPr>
+          <w:lang w:val="en-DE"/>
+        </w:rPr>
+      </w:r>
+    </w:p>
+    <w:p>
+      <w:pPr>
+        <w:pStyle w:val="Heading3"/>
+        <w:numPr>
+          <w:ilvl w:val="2"/>
+          <w:numId w:val="5"/>
+        </w:numPr>
+        <w:ind w:left="0" w:hanging="0"/>
+        <w:rPr>
+          <w:szCs w:val="24"/>
+          <w:lang w:val="de"/>
+        </w:rPr>
+      </w:pPr>
+      <w:r>
+        <w:rPr>
+          <w:szCs w:val="24"/>
+          <w:lang w:val="de"/>
+        </w:rPr>
+        <w:t>Erklärung</w:t>
+      </w:r>
+    </w:p>
+    <w:p>
+      <w:pPr>
+        <w:pStyle w:val="TextBody"/>
+        <w:rPr>
+          <w:lang w:val="en-DE"/>
+        </w:rPr>
+      </w:pPr>
+      <w:r>
+        <w:rPr>
+          <w:lang w:val="en-DE"/>
+        </w:rPr>
+      </w:r>
+    </w:p>
+    <w:p>
+      <w:pPr>
+        <w:pStyle w:val="TextBody"/>
+        <w:rPr>
+          <w:lang w:val="en-GB"/>
+        </w:rPr>
+      </w:pPr>
+      <w:r>
+        <w:rPr>
+          <w:lang w:val="en-GB"/>
+        </w:rPr>
+        <w:t>Diese Woche gab es keine funktionalen Änderungen am Code.</w:t>
+      </w:r>
+    </w:p>
+    <w:p>
+      <w:pPr>
+        <w:pStyle w:val="TextBody"/>
+        <w:rPr>
+          <w:lang w:val="en-DE"/>
+        </w:rPr>
+      </w:pPr>
+      <w:r>
+        <w:rPr>
+          <w:lang w:val="en-DE"/>
+        </w:rPr>
       </w:r>
     </w:p>
     <w:p>
@@ -312,303 +467,39 @@
         <w:rPr>
           <w:lang w:val="de"/>
         </w:rPr>
-        <w:t>Implementation</w:t>
-      </w:r>
-    </w:p>
-    <w:p>
-      <w:pPr>
-        <w:pStyle w:val="Heading3"/>
+        <w:t>Fragen</w:t>
+      </w:r>
+    </w:p>
+    <w:p>
+      <w:pPr>
+        <w:pStyle w:val="Quotations"/>
         <w:numPr>
           <w:ilvl w:val="2"/>
-          <w:numId w:val="4"/>
-        </w:numPr>
-        <w:ind w:left="0" w:hanging="0"/>
-        <w:rPr>
-          <w:lang w:val="de"/>
-        </w:rPr>
-      </w:pPr>
-      <w:r>
-        <w:rPr>
-          <w:lang w:val="de"/>
-        </w:rPr>
-        <w:t>Neue Klassen (falls vorhanden)</w:t>
-      </w:r>
-    </w:p>
-    <w:p>
-      <w:pPr>
-        <w:pStyle w:val="TextBody"/>
-        <w:rPr>
-          <w:lang w:val="en-DE"/>
-        </w:rPr>
-      </w:pPr>
-      <w:r>
-        <w:rPr>
-          <w:lang w:val="en-DE"/>
-        </w:rPr>
-      </w:r>
-    </w:p>
-    <w:p>
-      <w:pPr>
-        <w:pStyle w:val="Heading3"/>
-        <w:numPr>
-          <w:ilvl w:val="2"/>
-          <w:numId w:val="4"/>
-        </w:numPr>
-        <w:ind w:left="0" w:hanging="0"/>
-        <w:rPr>
-          <w:lang w:val="de"/>
-        </w:rPr>
-      </w:pPr>
-      <w:r>
-        <w:rPr>
-          <w:lang w:val="de"/>
-        </w:rPr>
-        <w:t>Veränderte Klassen (falls vorhanden)</w:t>
-      </w:r>
-    </w:p>
-    <w:p>
-      <w:pPr>
-        <w:pStyle w:val="TextBody"/>
-        <w:rPr>
-          <w:lang w:val="en-DE"/>
-        </w:rPr>
-      </w:pPr>
-      <w:r>
-        <w:rPr>
-          <w:lang w:val="en-DE"/>
-        </w:rPr>
-      </w:r>
-    </w:p>
-    <w:p>
-      <w:pPr>
-        <w:pStyle w:val="TextBody"/>
-        <w:rPr>
-          <w:lang w:val="en-DE"/>
-        </w:rPr>
-      </w:pPr>
-      <w:r>
-        <w:rPr>
-          <w:lang w:val="en-DE"/>
-        </w:rPr>
-      </w:r>
-    </w:p>
-    <w:p>
-      <w:pPr>
-        <w:pStyle w:val="Heading3"/>
-        <w:numPr>
-          <w:ilvl w:val="2"/>
-          <w:numId w:val="4"/>
-        </w:numPr>
-        <w:ind w:left="0" w:hanging="0"/>
-        <w:rPr>
-          <w:szCs w:val="24"/>
-          <w:lang w:val="de"/>
-        </w:rPr>
-      </w:pPr>
-      <w:r>
-        <w:rPr>
-          <w:szCs w:val="24"/>
-          <w:lang w:val="de"/>
-        </w:rPr>
-        <w:t>Erklärung</w:t>
-      </w:r>
-    </w:p>
-    <w:p>
-      <w:pPr>
-        <w:pStyle w:val="TextBody"/>
-        <w:rPr>
-          <w:lang w:val="en-DE"/>
-        </w:rPr>
-      </w:pPr>
-      <w:r>
-        <w:rPr>
-          <w:lang w:val="en-DE"/>
-        </w:rPr>
-      </w:r>
-    </w:p>
-    <w:p>
-      <w:pPr>
-        <w:pStyle w:val="TextBody"/>
-        <w:rPr>
-          <w:lang w:val="en-DE"/>
-        </w:rPr>
-      </w:pPr>
-      <w:r>
-        <w:rPr>
-          <w:lang w:val="en-DE"/>
-        </w:rPr>
-      </w:r>
-      <w:bookmarkStart w:id="0" w:name="_GoBack"/>
-      <w:bookmarkStart w:id="1" w:name="_GoBack"/>
-      <w:bookmarkEnd w:id="1"/>
-    </w:p>
-    <w:p>
-      <w:pPr>
-        <w:pStyle w:val="TextBody"/>
-        <w:rPr/>
-      </w:pPr>
-      <w:r>
-        <w:rPr>
-          <w:lang w:val="de"/>
-        </w:rPr>
-        <w:t xml:space="preserve">Zuletzt habe ich alle Änderungen gepusht und den letzten Commit mit dem oben genannten Tag für die Abgabe markiert. </w:t>
-      </w:r>
-    </w:p>
-    <w:p>
-      <w:pPr>
-        <w:pStyle w:val="TextBody"/>
-        <w:rPr>
-          <w:lang w:val="en-DE"/>
-        </w:rPr>
-      </w:pPr>
-      <w:r>
-        <w:rPr>
-          <w:lang w:val="en-DE"/>
-        </w:rPr>
-      </w:r>
-    </w:p>
-    <w:p>
-      <w:pPr>
-        <w:pStyle w:val="Heading2"/>
-        <w:numPr>
-          <w:ilvl w:val="1"/>
           <w:numId w:val="3"/>
         </w:numPr>
-        <w:ind w:left="0" w:hanging="0"/>
-        <w:rPr/>
-      </w:pPr>
-      <w:r>
-        <w:rPr>
-          <w:lang w:val="de"/>
-        </w:rPr>
-        <w:t>Fragen</w:t>
-      </w:r>
-    </w:p>
-    <w:p>
-      <w:pPr>
-        <w:pStyle w:val="Quotations"/>
+        <w:rPr/>
+      </w:pPr>
+      <w:r>
+        <w:rPr>
+          <w:i/>
+          <w:iCs/>
+        </w:rPr>
+        <w:t>Trace and document the instantiation process of both “PrintPhoto” and “Print”</w:t>
+      </w:r>
+    </w:p>
+    <w:p>
+      <w:pPr>
+        <w:pStyle w:val="Heading3"/>
         <w:numPr>
           <w:ilvl w:val="2"/>
           <w:numId w:val="2"/>
         </w:numPr>
-        <w:rPr/>
-      </w:pPr>
-      <w:r>
-        <w:rPr>
-          <w:i/>
-          <w:iCs/>
-        </w:rPr>
-        <w:t>Trace and document the instantiation process of both “PrintPhoto” and “Print”</w:t>
-      </w:r>
-    </w:p>
-    <w:p>
-      <w:pPr>
-        <w:pStyle w:val="Heading3"/>
         <w:ind w:left="0" w:hanging="0"/>
         <w:rPr/>
       </w:pPr>
       <w:r>
         <w:rPr/>
         <w:t>PrintPhoto</w:t>
-      </w:r>
-    </w:p>
-    <w:p>
-      <w:pPr>
-        <w:pStyle w:val="TextBody"/>
-        <w:rPr>
-          <w:b/>
-          <w:b/>
-          <w:bCs/>
-        </w:rPr>
-      </w:pPr>
-      <w:r>
-        <w:rPr>
-          <w:b/>
-          <w:bCs/>
-        </w:rPr>
-        <w:t>Method calls</w:t>
-      </w:r>
-    </w:p>
-    <w:p>
-      <w:pPr>
-        <w:pStyle w:val="TextBody"/>
-        <w:numPr>
-          <w:ilvl w:val="0"/>
-          <w:numId w:val="5"/>
-        </w:numPr>
-        <w:rPr/>
-      </w:pPr>
-      <w:r>
-        <w:rPr/>
-        <w:t>PrintPhotoFactory.createPhoto()</w:t>
-      </w:r>
-    </w:p>
-    <w:p>
-      <w:pPr>
-        <w:pStyle w:val="TextBody"/>
-        <w:numPr>
-          <w:ilvl w:val="0"/>
-          <w:numId w:val="5"/>
-        </w:numPr>
-        <w:rPr/>
-      </w:pPr>
-      <w:r>
-        <w:rPr/>
-        <w:t>PrintPhoto()</w:t>
-      </w:r>
-    </w:p>
-    <w:p>
-      <w:pPr>
-        <w:pStyle w:val="TextBody"/>
-        <w:rPr/>
-      </w:pPr>
-      <w:r>
-        <w:rPr/>
-      </w:r>
-    </w:p>
-    <w:p>
-      <w:pPr>
-        <w:pStyle w:val="TextBody"/>
-        <w:rPr/>
-      </w:pPr>
-      <w:r>
-        <w:rPr>
-          <w:b/>
-          <w:bCs/>
-        </w:rPr>
-        <w:t>Solution</w:t>
-      </w:r>
-      <w:r>
-        <w:rPr/>
-        <w:t>: (abstract) Factory</w:t>
-      </w:r>
-    </w:p>
-    <w:p>
-      <w:pPr>
-        <w:pStyle w:val="TextBody"/>
-        <w:rPr/>
-      </w:pPr>
-      <w:r>
-        <w:rPr>
-          <w:b/>
-          <w:bCs/>
-        </w:rPr>
-        <w:t>object creation</w:t>
-      </w:r>
-      <w:r>
-        <w:rPr/>
-        <w:t>: separate-object, On-the-spot, in-code, in-code, default, default</w:t>
-      </w:r>
-    </w:p>
-    <w:p>
-      <w:pPr>
-        <w:pStyle w:val="Heading3"/>
-        <w:ind w:left="0" w:hanging="0"/>
-        <w:rPr/>
-      </w:pPr>
-      <w:r>
-        <w:rPr/>
-        <w:t>Print</w:t>
       </w:r>
     </w:p>
     <w:p>
@@ -639,7 +530,7 @@
       </w:pPr>
       <w:r>
         <w:rPr/>
-        <w:t>PrintManager.createPrint()</w:t>
+        <w:t>PrintPhotoFactory.createPhoto()</w:t>
       </w:r>
     </w:p>
     <w:p>
@@ -648,6 +539,109 @@
         <w:numPr>
           <w:ilvl w:val="0"/>
           <w:numId w:val="6"/>
+        </w:numPr>
+        <w:rPr/>
+      </w:pPr>
+      <w:r>
+        <w:rPr/>
+        <w:t>PrintPhoto()</w:t>
+      </w:r>
+    </w:p>
+    <w:p>
+      <w:pPr>
+        <w:pStyle w:val="TextBody"/>
+        <w:rPr/>
+      </w:pPr>
+      <w:r>
+        <w:rPr/>
+      </w:r>
+    </w:p>
+    <w:p>
+      <w:pPr>
+        <w:pStyle w:val="TextBody"/>
+        <w:rPr/>
+      </w:pPr>
+      <w:r>
+        <w:rPr>
+          <w:b/>
+          <w:bCs/>
+        </w:rPr>
+        <w:t>Solution</w:t>
+      </w:r>
+      <w:r>
+        <w:rPr/>
+        <w:t>: (abstract) Factory</w:t>
+      </w:r>
+    </w:p>
+    <w:p>
+      <w:pPr>
+        <w:pStyle w:val="TextBody"/>
+        <w:rPr/>
+      </w:pPr>
+      <w:r>
+        <w:rPr>
+          <w:b/>
+          <w:bCs/>
+        </w:rPr>
+        <w:t>object creation</w:t>
+      </w:r>
+      <w:r>
+        <w:rPr/>
+        <w:t>: separate-object, On-the-spot, in-code, in-code, default, default</w:t>
+      </w:r>
+    </w:p>
+    <w:p>
+      <w:pPr>
+        <w:pStyle w:val="Heading3"/>
+        <w:numPr>
+          <w:ilvl w:val="2"/>
+          <w:numId w:val="2"/>
+        </w:numPr>
+        <w:ind w:left="0" w:hanging="0"/>
+        <w:rPr/>
+      </w:pPr>
+      <w:r>
+        <w:rPr/>
+        <w:t>Print</w:t>
+      </w:r>
+    </w:p>
+    <w:p>
+      <w:pPr>
+        <w:pStyle w:val="TextBody"/>
+        <w:rPr>
+          <w:b/>
+          <w:b/>
+          <w:bCs/>
+        </w:rPr>
+      </w:pPr>
+      <w:r>
+        <w:rPr>
+          <w:b/>
+          <w:bCs/>
+        </w:rPr>
+        <w:t>Method calls</w:t>
+      </w:r>
+    </w:p>
+    <w:p>
+      <w:pPr>
+        <w:pStyle w:val="TextBody"/>
+        <w:numPr>
+          <w:ilvl w:val="0"/>
+          <w:numId w:val="7"/>
+        </w:numPr>
+        <w:rPr/>
+      </w:pPr>
+      <w:r>
+        <w:rPr/>
+        <w:t>PrintManager.createPrint()</w:t>
+      </w:r>
+    </w:p>
+    <w:p>
+      <w:pPr>
+        <w:pStyle w:val="TextBody"/>
+        <w:numPr>
+          <w:ilvl w:val="0"/>
+          <w:numId w:val="7"/>
         </w:numPr>
         <w:rPr/>
       </w:pPr>
@@ -1041,7 +1035,7 @@
       <w:lvlText w:val=""/>
       <w:lvlJc w:val="left"/>
       <w:pPr>
-        <w:ind w:left="864" w:hanging="864"/>
+        <w:ind w:left="0" w:hanging="0"/>
       </w:pPr>
     </w:lvl>
     <w:lvl w:ilvl="4">
@@ -1051,7 +1045,7 @@
       <w:lvlText w:val=""/>
       <w:lvlJc w:val="left"/>
       <w:pPr>
-        <w:ind w:left="1008" w:hanging="1008"/>
+        <w:ind w:left="0" w:hanging="0"/>
       </w:pPr>
     </w:lvl>
     <w:lvl w:ilvl="5">
@@ -1061,7 +1055,7 @@
       <w:lvlText w:val=""/>
       <w:lvlJc w:val="left"/>
       <w:pPr>
-        <w:ind w:left="1152" w:hanging="1152"/>
+        <w:ind w:left="0" w:hanging="0"/>
       </w:pPr>
     </w:lvl>
     <w:lvl w:ilvl="6">
@@ -1071,7 +1065,7 @@
       <w:lvlText w:val=""/>
       <w:lvlJc w:val="left"/>
       <w:pPr>
-        <w:ind w:left="1296" w:hanging="1296"/>
+        <w:ind w:left="0" w:hanging="0"/>
       </w:pPr>
     </w:lvl>
     <w:lvl w:ilvl="7">
@@ -1081,7 +1075,7 @@
       <w:lvlText w:val=""/>
       <w:lvlJc w:val="left"/>
       <w:pPr>
-        <w:ind w:left="1440" w:hanging="1440"/>
+        <w:ind w:left="0" w:hanging="0"/>
       </w:pPr>
     </w:lvl>
     <w:lvl w:ilvl="8">
@@ -1091,11 +1085,103 @@
       <w:lvlText w:val=""/>
       <w:lvlJc w:val="left"/>
       <w:pPr>
-        <w:ind w:left="1584" w:hanging="1584"/>
+        <w:ind w:left="0" w:hanging="0"/>
       </w:pPr>
     </w:lvl>
   </w:abstractNum>
   <w:abstractNum w:abstractNumId="5">
+    <w:lvl w:ilvl="0">
+      <w:start w:val="1"/>
+      <w:numFmt w:val="none"/>
+      <w:suff w:val="nothing"/>
+      <w:lvlText w:val=""/>
+      <w:lvlJc w:val="left"/>
+      <w:pPr>
+        <w:ind w:left="432" w:hanging="432"/>
+      </w:pPr>
+    </w:lvl>
+    <w:lvl w:ilvl="1">
+      <w:start w:val="1"/>
+      <w:numFmt w:val="none"/>
+      <w:suff w:val="nothing"/>
+      <w:lvlText w:val=""/>
+      <w:lvlJc w:val="left"/>
+      <w:pPr>
+        <w:ind w:left="576" w:hanging="576"/>
+      </w:pPr>
+    </w:lvl>
+    <w:lvl w:ilvl="2">
+      <w:start w:val="1"/>
+      <w:numFmt w:val="none"/>
+      <w:suff w:val="nothing"/>
+      <w:lvlText w:val=""/>
+      <w:lvlJc w:val="left"/>
+      <w:pPr>
+        <w:ind w:left="720" w:hanging="720"/>
+      </w:pPr>
+    </w:lvl>
+    <w:lvl w:ilvl="3">
+      <w:start w:val="1"/>
+      <w:numFmt w:val="none"/>
+      <w:suff w:val="nothing"/>
+      <w:lvlText w:val=""/>
+      <w:lvlJc w:val="left"/>
+      <w:pPr>
+        <w:ind w:left="864" w:hanging="864"/>
+      </w:pPr>
+    </w:lvl>
+    <w:lvl w:ilvl="4">
+      <w:start w:val="1"/>
+      <w:numFmt w:val="none"/>
+      <w:suff w:val="nothing"/>
+      <w:lvlText w:val=""/>
+      <w:lvlJc w:val="left"/>
+      <w:pPr>
+        <w:ind w:left="1008" w:hanging="1008"/>
+      </w:pPr>
+    </w:lvl>
+    <w:lvl w:ilvl="5">
+      <w:start w:val="1"/>
+      <w:numFmt w:val="none"/>
+      <w:suff w:val="nothing"/>
+      <w:lvlText w:val=""/>
+      <w:lvlJc w:val="left"/>
+      <w:pPr>
+        <w:ind w:left="1152" w:hanging="1152"/>
+      </w:pPr>
+    </w:lvl>
+    <w:lvl w:ilvl="6">
+      <w:start w:val="1"/>
+      <w:numFmt w:val="none"/>
+      <w:suff w:val="nothing"/>
+      <w:lvlText w:val=""/>
+      <w:lvlJc w:val="left"/>
+      <w:pPr>
+        <w:ind w:left="1296" w:hanging="1296"/>
+      </w:pPr>
+    </w:lvl>
+    <w:lvl w:ilvl="7">
+      <w:start w:val="1"/>
+      <w:numFmt w:val="none"/>
+      <w:suff w:val="nothing"/>
+      <w:lvlText w:val=""/>
+      <w:lvlJc w:val="left"/>
+      <w:pPr>
+        <w:ind w:left="1440" w:hanging="1440"/>
+      </w:pPr>
+    </w:lvl>
+    <w:lvl w:ilvl="8">
+      <w:start w:val="1"/>
+      <w:numFmt w:val="none"/>
+      <w:suff w:val="nothing"/>
+      <w:lvlText w:val=""/>
+      <w:lvlJc w:val="left"/>
+      <w:pPr>
+        <w:ind w:left="1584" w:hanging="1584"/>
+      </w:pPr>
+    </w:lvl>
+  </w:abstractNum>
+  <w:abstractNum w:abstractNumId="6">
     <w:lvl w:ilvl="0">
       <w:start w:val="1"/>
       <w:numFmt w:val="decimal"/>
@@ -1107,7 +1193,6 @@
         </w:tabs>
         <w:ind w:left="720" w:hanging="360"/>
       </w:pPr>
-      <w:rPr/>
     </w:lvl>
     <w:lvl w:ilvl="1">
       <w:start w:val="1"/>
@@ -1120,7 +1205,6 @@
         </w:tabs>
         <w:ind w:left="1080" w:hanging="360"/>
       </w:pPr>
-      <w:rPr/>
     </w:lvl>
     <w:lvl w:ilvl="2">
       <w:start w:val="1"/>
@@ -1133,7 +1217,6 @@
         </w:tabs>
         <w:ind w:left="1440" w:hanging="360"/>
       </w:pPr>
-      <w:rPr/>
     </w:lvl>
     <w:lvl w:ilvl="3">
       <w:start w:val="1"/>
@@ -1146,7 +1229,6 @@
         </w:tabs>
         <w:ind w:left="1800" w:hanging="360"/>
       </w:pPr>
-      <w:rPr/>
     </w:lvl>
     <w:lvl w:ilvl="4">
       <w:start w:val="1"/>
@@ -1159,7 +1241,6 @@
         </w:tabs>
         <w:ind w:left="2160" w:hanging="360"/>
       </w:pPr>
-      <w:rPr/>
     </w:lvl>
     <w:lvl w:ilvl="5">
       <w:start w:val="1"/>
@@ -1172,7 +1253,6 @@
         </w:tabs>
         <w:ind w:left="2520" w:hanging="360"/>
       </w:pPr>
-      <w:rPr/>
     </w:lvl>
     <w:lvl w:ilvl="6">
       <w:start w:val="1"/>
@@ -1185,7 +1265,6 @@
         </w:tabs>
         <w:ind w:left="2880" w:hanging="360"/>
       </w:pPr>
-      <w:rPr/>
     </w:lvl>
     <w:lvl w:ilvl="7">
       <w:start w:val="1"/>
@@ -1198,7 +1277,6 @@
         </w:tabs>
         <w:ind w:left="3240" w:hanging="360"/>
       </w:pPr>
-      <w:rPr/>
     </w:lvl>
     <w:lvl w:ilvl="8">
       <w:start w:val="1"/>
@@ -1211,10 +1289,9 @@
         </w:tabs>
         <w:ind w:left="3600" w:hanging="360"/>
       </w:pPr>
-      <w:rPr/>
     </w:lvl>
   </w:abstractNum>
-  <w:abstractNum w:abstractNumId="6">
+  <w:abstractNum w:abstractNumId="7">
     <w:lvl w:ilvl="0">
       <w:start w:val="1"/>
       <w:numFmt w:val="decimal"/>
@@ -1226,7 +1303,6 @@
         </w:tabs>
         <w:ind w:left="720" w:hanging="360"/>
       </w:pPr>
-      <w:rPr/>
     </w:lvl>
     <w:lvl w:ilvl="1">
       <w:start w:val="1"/>
@@ -1239,7 +1315,6 @@
         </w:tabs>
         <w:ind w:left="1080" w:hanging="360"/>
       </w:pPr>
-      <w:rPr/>
     </w:lvl>
     <w:lvl w:ilvl="2">
       <w:start w:val="1"/>
@@ -1252,7 +1327,6 @@
         </w:tabs>
         <w:ind w:left="1440" w:hanging="360"/>
       </w:pPr>
-      <w:rPr/>
     </w:lvl>
     <w:lvl w:ilvl="3">
       <w:start w:val="1"/>
@@ -1265,7 +1339,6 @@
         </w:tabs>
         <w:ind w:left="1800" w:hanging="360"/>
       </w:pPr>
-      <w:rPr/>
     </w:lvl>
     <w:lvl w:ilvl="4">
       <w:start w:val="1"/>
@@ -1278,7 +1351,6 @@
         </w:tabs>
         <w:ind w:left="2160" w:hanging="360"/>
       </w:pPr>
-      <w:rPr/>
     </w:lvl>
     <w:lvl w:ilvl="5">
       <w:start w:val="1"/>
@@ -1291,7 +1363,6 @@
         </w:tabs>
         <w:ind w:left="2520" w:hanging="360"/>
       </w:pPr>
-      <w:rPr/>
     </w:lvl>
     <w:lvl w:ilvl="6">
       <w:start w:val="1"/>
@@ -1304,7 +1375,6 @@
         </w:tabs>
         <w:ind w:left="2880" w:hanging="360"/>
       </w:pPr>
-      <w:rPr/>
     </w:lvl>
     <w:lvl w:ilvl="7">
       <w:start w:val="1"/>
@@ -1317,7 +1387,6 @@
         </w:tabs>
         <w:ind w:left="3240" w:hanging="360"/>
       </w:pPr>
-      <w:rPr/>
     </w:lvl>
     <w:lvl w:ilvl="8">
       <w:start w:val="1"/>
@@ -1330,7 +1399,6 @@
         </w:tabs>
         <w:ind w:left="3600" w:hanging="360"/>
       </w:pPr>
-      <w:rPr/>
     </w:lvl>
   </w:abstractNum>
   <w:num w:numId="1">
@@ -1350,6 +1418,9 @@
   </w:num>
   <w:num w:numId="6">
     <w:abstractNumId w:val="6"/>
+  </w:num>
+  <w:num w:numId="7">
+    <w:abstractNumId w:val="7"/>
   </w:num>
 </w:numbering>
 </file>
@@ -2414,6 +2485,45 @@
     <w:qFormat/>
     <w:rPr/>
   </w:style>
+  <w:style w:type="character" w:styleId="ListLabel63">
+    <w:name w:val="ListLabel 63"/>
+    <w:qFormat/>
+    <w:rPr>
+      <w:lang w:val="de"/>
+    </w:rPr>
+  </w:style>
+  <w:style w:type="character" w:styleId="ListLabel64">
+    <w:name w:val="ListLabel 64"/>
+    <w:qFormat/>
+    <w:rPr>
+      <w:b/>
+      <w:bCs/>
+      <w:lang w:val="de"/>
+    </w:rPr>
+  </w:style>
+  <w:style w:type="character" w:styleId="ListLabel65">
+    <w:name w:val="ListLabel 65"/>
+    <w:qFormat/>
+    <w:rPr>
+      <w:lang w:val="en-US"/>
+    </w:rPr>
+  </w:style>
+  <w:style w:type="character" w:styleId="ListLabel66">
+    <w:name w:val="ListLabel 66"/>
+    <w:qFormat/>
+    <w:rPr>
+      <w:lang w:val="en-DE"/>
+    </w:rPr>
+  </w:style>
+  <w:style w:type="character" w:styleId="ListLabel67">
+    <w:name w:val="ListLabel 67"/>
+    <w:qFormat/>
+    <w:rPr>
+      <w:b/>
+      <w:bCs/>
+      <w:lang w:val="en-US"/>
+    </w:rPr>
+  </w:style>
   <w:style w:type="paragraph" w:styleId="Heading" w:customStyle="1">
     <w:name w:val="Heading"/>
     <w:basedOn w:val="Normal"/>

</xml_diff>